<commit_message>
Vishal's zip and documentation changes.
</commit_message>
<xml_diff>
--- a/zip/12845885 (Vishal Patel)/Individual Review.docx
+++ b/zip/12845885 (Vishal Patel)/Individual Review.docx
@@ -639,7 +639,31 @@
           <w:sz w:val="24"/>
           <w:szCs w:val="24"/>
         </w:rPr>
-        <w:t xml:space="preserve"> I researched games that were similar to the game we wanted to create, e.g. asteroids. I helped document our collective research into useful information for our presentation slides. I drew out the game screens. I also did the design for the presentation. Furthermore I spoke and presented an equal amount of slides during the actual presentation.</w:t>
+        <w:t xml:space="preserve"> I researched games that were similar to the game we wanted to create, e.g. asteroids. I helped document our collective research into useful information for our presentation slides. I drew out the game screens. I also did the design for the presentation. Furthermore I spoke and presented an equal amount of slides</w:t>
+      </w:r>
+      <w:r>
+        <w:rPr>
+          <w:rFonts w:ascii="Calibri" w:hAnsi="Calibri" w:cs="Calibri"/>
+          <w:sz w:val="24"/>
+          <w:szCs w:val="24"/>
+        </w:rPr>
+        <w:t xml:space="preserve"> to other team members</w:t>
+      </w:r>
+      <w:r>
+        <w:rPr>
+          <w:rFonts w:ascii="Calibri" w:hAnsi="Calibri" w:cs="Calibri"/>
+          <w:sz w:val="24"/>
+          <w:szCs w:val="24"/>
+        </w:rPr>
+        <w:t>,</w:t>
+      </w:r>
+      <w:r>
+        <w:rPr>
+          <w:rFonts w:ascii="Calibri" w:hAnsi="Calibri" w:cs="Calibri"/>
+          <w:sz w:val="24"/>
+          <w:szCs w:val="24"/>
+        </w:rPr>
+        <w:t xml:space="preserve"> during the actual presentation.</w:t>
       </w:r>
     </w:p>
     <w:p>
@@ -650,12 +674,21 @@
         <w:spacing w:line="252" w:lineRule="auto"/>
         <w:rPr>
           <w:rFonts w:ascii="Calibri" w:hAnsi="Calibri" w:cs="Calibri"/>
+          <w:bCs/>
+          <w:sz w:val="24"/>
+          <w:szCs w:val="24"/>
+        </w:rPr>
+      </w:pPr>
+      <w:r>
+        <w:rPr>
+          <w:rFonts w:ascii="Calibri" w:hAnsi="Calibri" w:cs="Calibri"/>
           <w:b/>
           <w:bCs/>
           <w:sz w:val="24"/>
           <w:szCs w:val="24"/>
         </w:rPr>
-      </w:pPr>
+        <w:t>Implementation:</w:t>
+      </w:r>
       <w:r>
         <w:rPr>
           <w:rFonts w:ascii="Calibri" w:hAnsi="Calibri" w:cs="Calibri"/>
@@ -664,7 +697,7 @@
           <w:sz w:val="24"/>
           <w:szCs w:val="24"/>
         </w:rPr>
-        <w:t>Implementation:</w:t>
+        <w:t xml:space="preserve"> </w:t>
       </w:r>
     </w:p>
     <w:p>
@@ -695,8 +728,165 @@
           <w:sz w:val="24"/>
           <w:szCs w:val="24"/>
         </w:rPr>
-        <w:t>I documented the Game Summary and Level/Screen Map sections of the report. I also helped document the Implementation Specification and the Implementation Evaluation sections of the report.</w:t>
-      </w:r>
+        <w:t>I documented the Game Summary and Level/Screen Map sections of the report. I also helped document the Implementation Specification and the Impl</w:t>
+      </w:r>
+      <w:r>
+        <w:rPr>
+          <w:rFonts w:ascii="Calibri" w:hAnsi="Calibri" w:cs="Calibri"/>
+          <w:sz w:val="24"/>
+          <w:szCs w:val="24"/>
+        </w:rPr>
+        <w:t>ementation Evaluation sections</w:t>
+      </w:r>
+      <w:r>
+        <w:rPr>
+          <w:rFonts w:ascii="Calibri" w:hAnsi="Calibri" w:cs="Calibri"/>
+          <w:sz w:val="24"/>
+          <w:szCs w:val="24"/>
+        </w:rPr>
+        <w:t>.</w:t>
+      </w:r>
+      <w:r>
+        <w:rPr>
+          <w:rFonts w:ascii="Calibri" w:hAnsi="Calibri" w:cs="Calibri"/>
+          <w:sz w:val="24"/>
+          <w:szCs w:val="24"/>
+        </w:rPr>
+        <w:t xml:space="preserve"> Furthermore I completed the Appendix 1 section. Finally</w:t>
+      </w:r>
+      <w:r>
+        <w:rPr>
+          <w:rFonts w:ascii="Calibri" w:hAnsi="Calibri" w:cs="Calibri"/>
+          <w:sz w:val="24"/>
+          <w:szCs w:val="24"/>
+        </w:rPr>
+        <w:t xml:space="preserve"> I</w:t>
+      </w:r>
+      <w:r>
+        <w:rPr>
+          <w:rFonts w:ascii="Calibri" w:hAnsi="Calibri" w:cs="Calibri"/>
+          <w:sz w:val="24"/>
+          <w:szCs w:val="24"/>
+        </w:rPr>
+        <w:t xml:space="preserve"> added my references and proof read</w:t>
+      </w:r>
+      <w:r>
+        <w:rPr>
+          <w:rFonts w:ascii="Calibri" w:hAnsi="Calibri" w:cs="Calibri"/>
+          <w:sz w:val="24"/>
+          <w:szCs w:val="24"/>
+        </w:rPr>
+        <w:t xml:space="preserve"> </w:t>
+      </w:r>
+      <w:r>
+        <w:rPr>
+          <w:rFonts w:ascii="Calibri" w:hAnsi="Calibri" w:cs="Calibri"/>
+          <w:sz w:val="24"/>
+          <w:szCs w:val="24"/>
+        </w:rPr>
+        <w:t>the document</w:t>
+      </w:r>
+      <w:r>
+        <w:rPr>
+          <w:rFonts w:ascii="Calibri" w:hAnsi="Calibri" w:cs="Calibri"/>
+          <w:sz w:val="24"/>
+          <w:szCs w:val="24"/>
+        </w:rPr>
+        <w:t xml:space="preserve">, </w:t>
+      </w:r>
+      <w:r>
+        <w:rPr>
+          <w:rFonts w:ascii="Calibri" w:hAnsi="Calibri" w:cs="Calibri"/>
+          <w:sz w:val="24"/>
+          <w:szCs w:val="24"/>
+        </w:rPr>
+        <w:t>along with rest of the team</w:t>
+      </w:r>
+      <w:r>
+        <w:rPr>
+          <w:rFonts w:ascii="Calibri" w:hAnsi="Calibri" w:cs="Calibri"/>
+          <w:sz w:val="24"/>
+          <w:szCs w:val="24"/>
+        </w:rPr>
+        <w:t>,</w:t>
+      </w:r>
+      <w:r>
+        <w:rPr>
+          <w:rFonts w:ascii="Calibri" w:hAnsi="Calibri" w:cs="Calibri"/>
+          <w:sz w:val="24"/>
+          <w:szCs w:val="24"/>
+        </w:rPr>
+        <w:t xml:space="preserve"> before we submitted it.</w:t>
+      </w:r>
+    </w:p>
+    <w:p>
+      <w:pPr>
+        <w:autoSpaceDE w:val="0"/>
+        <w:autoSpaceDN w:val="0"/>
+        <w:adjustRightInd w:val="0"/>
+        <w:spacing w:line="252" w:lineRule="auto"/>
+        <w:rPr>
+          <w:rFonts w:ascii="Calibri" w:hAnsi="Calibri" w:cs="Calibri"/>
+          <w:bCs/>
+          <w:sz w:val="24"/>
+          <w:szCs w:val="24"/>
+        </w:rPr>
+      </w:pPr>
+      <w:r>
+        <w:rPr>
+          <w:rFonts w:ascii="Calibri" w:hAnsi="Calibri" w:cs="Calibri"/>
+          <w:b/>
+          <w:bCs/>
+          <w:sz w:val="24"/>
+          <w:szCs w:val="24"/>
+        </w:rPr>
+        <w:t xml:space="preserve">Overall: </w:t>
+      </w:r>
+      <w:r>
+        <w:rPr>
+          <w:rFonts w:ascii="Calibri" w:hAnsi="Calibri" w:cs="Calibri"/>
+          <w:b/>
+          <w:bCs/>
+          <w:i/>
+          <w:sz w:val="24"/>
+          <w:szCs w:val="24"/>
+        </w:rPr>
+        <w:t xml:space="preserve"> </w:t>
+      </w:r>
+      <w:r>
+        <w:rPr>
+          <w:rFonts w:ascii="Calibri" w:hAnsi="Calibri" w:cs="Calibri"/>
+          <w:bCs/>
+          <w:sz w:val="24"/>
+          <w:szCs w:val="24"/>
+        </w:rPr>
+        <w:t>I feel like I was an active team member who contributed</w:t>
+      </w:r>
+      <w:bookmarkStart w:id="0" w:name="_GoBack"/>
+      <w:bookmarkEnd w:id="0"/>
+      <w:r>
+        <w:rPr>
+          <w:rFonts w:ascii="Calibri" w:hAnsi="Calibri" w:cs="Calibri"/>
+          <w:b/>
+          <w:bCs/>
+          <w:sz w:val="24"/>
+          <w:szCs w:val="24"/>
+        </w:rPr>
+        <w:t xml:space="preserve"> </w:t>
+      </w:r>
+    </w:p>
+    <w:p>
+      <w:pPr>
+        <w:autoSpaceDE w:val="0"/>
+        <w:autoSpaceDN w:val="0"/>
+        <w:adjustRightInd w:val="0"/>
+        <w:spacing w:line="252" w:lineRule="auto"/>
+        <w:rPr>
+          <w:rFonts w:ascii="Calibri" w:hAnsi="Calibri" w:cs="Calibri"/>
+          <w:sz w:val="24"/>
+          <w:szCs w:val="24"/>
+        </w:rPr>
+      </w:pPr>
     </w:p>
     <w:p>
       <w:pPr>

</xml_diff>